<commit_message>
updating Basic git commands and gitcheatSheet
</commit_message>
<xml_diff>
--- a/Basic Git Commands with Examples.docx
+++ b/Basic Git Commands with Examples.docx
@@ -2,6 +2,178 @@
 <file path=word/document.xml><?xml version="1.0" encoding="utf-8"?>
 <w:document xmlns:wpc="http://schemas.microsoft.com/office/word/2010/wordprocessingCanvas" xmlns:cx="http://schemas.microsoft.com/office/drawing/2014/chartex" xmlns:cx1="http://schemas.microsoft.com/office/drawing/2015/9/8/chartex" xmlns:cx2="http://schemas.microsoft.com/office/drawing/2015/10/21/chartex" xmlns:cx3="http://schemas.microsoft.com/office/drawing/2016/5/9/chartex" xmlns:cx4="http://schemas.microsoft.com/office/drawing/2016/5/10/chartex" xmlns:cx5="http://schemas.microsoft.com/office/drawing/2016/5/11/chartex" xmlns:cx6="http://schemas.microsoft.com/office/drawing/2016/5/12/chartex" xmlns:cx7="http://schemas.microsoft.com/office/drawing/2016/5/13/chartex" xmlns:cx8="http://schemas.microsoft.com/office/drawing/2016/5/14/chartex" xmlns:mc="http://schemas.openxmlformats.org/markup-compatibility/2006" xmlns:aink="http://schemas.microsoft.com/office/drawing/2016/ink" xmlns:am3d="http://schemas.microsoft.com/office/drawing/2017/model3d" xmlns:o="urn:schemas-microsoft-com:office:office" xmlns:oel="http://schemas.microsoft.com/office/2019/extlst" xmlns:r="http://schemas.openxmlformats.org/officeDocument/2006/relationships" xmlns:m="http://schemas.openxmlformats.org/officeDocument/2006/math" xmlns:v="urn:schemas-microsoft-com:vml" xmlns:wp14="http://schemas.microsoft.com/office/word/2010/wordprocessingDrawing" xmlns:wp="http://schemas.openxmlformats.org/drawingml/2006/wordprocessingDrawing" xmlns:w10="urn:schemas-microsoft-com:office:word" xmlns:w="http://schemas.openxmlformats.org/wordprocessingml/2006/main" xmlns:w14="http://schemas.microsoft.com/office/word/2010/wordml" xmlns:w15="http://schemas.microsoft.com/office/word/2012/wordml" xmlns:w16cex="http://schemas.microsoft.com/office/word/2018/wordml/cex" xmlns:w16cid="http://schemas.microsoft.com/office/word/2016/wordml/cid" xmlns:w16="http://schemas.microsoft.com/office/word/2018/wordml" xmlns:w16du="http://schemas.microsoft.com/office/word/2023/wordml/word16du" xmlns:w16sdtdh="http://schemas.microsoft.com/office/word/2020/wordml/sdtdatahash" xmlns:w16sdtfl="http://schemas.microsoft.com/office/word/2024/wordml/sdtformatlock" xmlns:w16se="http://schemas.microsoft.com/office/word/2015/wordml/symex" xmlns:wpg="http://schemas.microsoft.com/office/word/2010/wordprocessingGroup" xmlns:wpi="http://schemas.microsoft.com/office/word/2010/wordprocessingInk" xmlns:wne="http://schemas.microsoft.com/office/word/2006/wordml" xmlns:wps="http://schemas.microsoft.com/office/word/2010/wordprocessingShape" mc:Ignorable="w14 w15 w16se w16cid w16 w16cex w16sdtdh w16sdtfl w16du wp14">
   <w:body>
+    <w:p>
+      <w:r>
+        <w:t>Git Workflow</w:t>
+      </w:r>
+    </w:p>
+    <w:p>
+      <w:r>
+        <w:rPr>
+          <w:noProof/>
+        </w:rPr>
+        <mc:AlternateContent>
+          <mc:Choice Requires="wps">
+            <w:drawing>
+              <wp:anchor distT="0" distB="0" distL="114300" distR="114300" simplePos="0" relativeHeight="251659264" behindDoc="0" locked="0" layoutInCell="1" allowOverlap="1" wp14:anchorId="1DB1568C" wp14:editId="6F77DCFF">
+                <wp:simplePos x="0" y="0"/>
+                <wp:positionH relativeFrom="column">
+                  <wp:posOffset>50800</wp:posOffset>
+                </wp:positionH>
+                <wp:positionV relativeFrom="paragraph">
+                  <wp:posOffset>32385</wp:posOffset>
+                </wp:positionV>
+                <wp:extent cx="1314450" cy="400050"/>
+                <wp:effectExtent l="0" t="0" r="19050" b="19050"/>
+                <wp:wrapNone/>
+                <wp:docPr id="1684460135" name="Text Box 1"/>
+                <wp:cNvGraphicFramePr/>
+                <a:graphic xmlns:a="http://schemas.openxmlformats.org/drawingml/2006/main">
+                  <a:graphicData uri="http://schemas.microsoft.com/office/word/2010/wordprocessingShape">
+                    <wps:wsp>
+                      <wps:cNvSpPr txBox="1"/>
+                      <wps:spPr>
+                        <a:xfrm>
+                          <a:off x="0" y="0"/>
+                          <a:ext cx="1314450" cy="400050"/>
+                        </a:xfrm>
+                        <a:prstGeom prst="rect">
+                          <a:avLst/>
+                        </a:prstGeom>
+                        <a:solidFill>
+                          <a:schemeClr val="lt1"/>
+                        </a:solidFill>
+                        <a:ln w="6350">
+                          <a:solidFill>
+                            <a:prstClr val="black"/>
+                          </a:solidFill>
+                        </a:ln>
+                      </wps:spPr>
+                      <wps:txbx>
+                        <w:txbxContent>
+                          <w:p/>
+                        </w:txbxContent>
+                      </wps:txbx>
+                      <wps:bodyPr rot="0" spcFirstLastPara="0" vertOverflow="overflow" horzOverflow="overflow" vert="horz" wrap="square" lIns="91440" tIns="45720" rIns="91440" bIns="45720" numCol="1" spcCol="0" rtlCol="0" fromWordArt="0" anchor="t" anchorCtr="0" forceAA="0" compatLnSpc="1">
+                        <a:prstTxWarp prst="textNoShape">
+                          <a:avLst/>
+                        </a:prstTxWarp>
+                        <a:noAutofit/>
+                      </wps:bodyPr>
+                    </wps:wsp>
+                  </a:graphicData>
+                </a:graphic>
+              </wp:anchor>
+            </w:drawing>
+          </mc:Choice>
+          <mc:Fallback>
+            <w:pict>
+              <v:shapetype w14:anchorId="1DB1568C" id="_x0000_t202" coordsize="21600,21600" o:spt="202" path="m,l,21600r21600,l21600,xe">
+                <v:stroke joinstyle="miter"/>
+                <v:path gradientshapeok="t" o:connecttype="rect"/>
+              </v:shapetype>
+              <v:shape id="Text Box 1" o:spid="_x0000_s1026" type="#_x0000_t202" style="position:absolute;margin-left:4pt;margin-top:2.55pt;width:103.5pt;height:31.5pt;z-index:251659264;visibility:visible;mso-wrap-style:square;mso-wrap-distance-left:9pt;mso-wrap-distance-top:0;mso-wrap-distance-right:9pt;mso-wrap-distance-bottom:0;mso-position-horizontal:absolute;mso-position-horizontal-relative:text;mso-position-vertical:absolute;mso-position-vertical-relative:text;v-text-anchor:top" o:gfxdata="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" fillcolor="white [3201]" strokeweight=".5pt">
+                <v:textbox>
+                  <w:txbxContent>
+                    <w:p/>
+                  </w:txbxContent>
+                </v:textbox>
+              </v:shape>
+            </w:pict>
+          </mc:Fallback>
+        </mc:AlternateContent>
+      </w:r>
+    </w:p>
+    <w:p/>
+    <w:p/>
+    <w:p>
+      <w:pPr>
+        <w:pStyle w:val="ListParagraph"/>
+        <w:numPr>
+          <w:ilvl w:val="0"/>
+          <w:numId w:val="25"/>
+        </w:numPr>
+        <w:ind w:left="360"/>
+      </w:pPr>
+      <w:r>
+        <w:t xml:space="preserve">Create a repository: git </w:t>
+      </w:r>
+      <w:proofErr w:type="spellStart"/>
+      <w:proofErr w:type="gramStart"/>
+      <w:r>
+        <w:t>ini</w:t>
+      </w:r>
+      <w:r>
+        <w:t>t</w:t>
+      </w:r>
+      <w:proofErr w:type="spellEnd"/>
+      <w:proofErr w:type="gramEnd"/>
+    </w:p>
+    <w:p>
+      <w:pPr>
+        <w:pStyle w:val="ListParagraph"/>
+        <w:numPr>
+          <w:ilvl w:val="0"/>
+          <w:numId w:val="25"/>
+        </w:numPr>
+        <w:ind w:left="360"/>
+      </w:pPr>
+      <w:r>
+        <w:t>Add changes: git add</w:t>
+      </w:r>
+    </w:p>
+    <w:p>
+      <w:pPr>
+        <w:pStyle w:val="ListParagraph"/>
+        <w:numPr>
+          <w:ilvl w:val="0"/>
+          <w:numId w:val="25"/>
+        </w:numPr>
+        <w:ind w:left="360"/>
+      </w:pPr>
+      <w:r>
+        <w:t>Commit changes: git commit</w:t>
+      </w:r>
+    </w:p>
+    <w:p>
+      <w:pPr>
+        <w:pStyle w:val="ListParagraph"/>
+        <w:numPr>
+          <w:ilvl w:val="0"/>
+          <w:numId w:val="25"/>
+        </w:numPr>
+        <w:ind w:left="360"/>
+      </w:pPr>
+      <w:r>
+        <w:t>Download commits from remote repo (if necessary): git pull</w:t>
+      </w:r>
+    </w:p>
+    <w:p>
+      <w:pPr>
+        <w:pStyle w:val="ListParagraph"/>
+        <w:numPr>
+          <w:ilvl w:val="0"/>
+          <w:numId w:val="25"/>
+        </w:numPr>
+        <w:ind w:left="360"/>
+      </w:pPr>
+      <w:r>
+        <w:t>Upload commits to the remote repo: git push</w:t>
+      </w:r>
+    </w:p>
+    <w:p>
+      <w:pPr>
+        <w:pStyle w:val="ListParagraph"/>
+        <w:numPr>
+          <w:ilvl w:val="0"/>
+          <w:numId w:val="25"/>
+        </w:numPr>
+        <w:ind w:left="360"/>
+      </w:pPr>
+      <w:r>
+        <w:t>Repeat steps 2-5 as required</w:t>
+      </w:r>
+    </w:p>
     <w:p>
       <w:pPr>
         <w:pStyle w:val="Title"/>
@@ -259,6 +431,7 @@
           <w:b/>
           <w:bCs/>
         </w:rPr>
+        <w:lastRenderedPageBreak/>
         <w:t>Initialize Git Repository:</w:t>
       </w:r>
       <w:r>
@@ -405,6 +578,9 @@
     </w:p>
     <w:p>
       <w:r>
+        <w:rPr>
+          <w:noProof/>
+        </w:rPr>
         <w:drawing>
           <wp:inline distT="0" distB="0" distL="0" distR="0" wp14:anchorId="3B0FF53A" wp14:editId="37A73C6C">
             <wp:extent cx="5943600" cy="1765300"/>
@@ -541,6 +717,9 @@
     </w:p>
     <w:p>
       <w:r>
+        <w:rPr>
+          <w:noProof/>
+        </w:rPr>
         <w:drawing>
           <wp:inline distT="0" distB="0" distL="0" distR="0" wp14:anchorId="6E3F963F" wp14:editId="7CE08A1D">
             <wp:extent cx="5943600" cy="2437765"/>
@@ -736,16 +915,43 @@
         <w:t>Note:</w:t>
       </w:r>
       <w:r>
-        <w:t xml:space="preserve"> make sure the parent directory is right.</w:t>
-      </w:r>
-    </w:p>
-    <w:p>
-      <w:pPr>
-        <w:rPr>
-          <w:b/>
-          <w:bCs/>
-        </w:rPr>
-      </w:pPr>
+        <w:t xml:space="preserve"> </w:t>
+      </w:r>
+    </w:p>
+    <w:p>
+      <w:pPr>
+        <w:pStyle w:val="ListParagraph"/>
+        <w:numPr>
+          <w:ilvl w:val="0"/>
+          <w:numId w:val="21"/>
+        </w:numPr>
+      </w:pPr>
+      <w:r>
+        <w:t>make sure the parent directory is right.</w:t>
+      </w:r>
+    </w:p>
+    <w:p>
+      <w:pPr>
+        <w:pStyle w:val="ListParagraph"/>
+        <w:numPr>
+          <w:ilvl w:val="0"/>
+          <w:numId w:val="21"/>
+        </w:numPr>
+      </w:pPr>
+      <w:r>
+        <w:t xml:space="preserve">Renaming the main </w:t>
+      </w:r>
+      <w:proofErr w:type="gramStart"/>
+      <w:r>
+        <w:t>branch :</w:t>
+      </w:r>
+      <w:proofErr w:type="gramEnd"/>
+      <w:r>
+        <w:t xml:space="preserve"> </w:t>
+      </w:r>
+      <w:r>
+        <w:t>git branch -m master</w:t>
+      </w:r>
       <w:r>
         <w:rPr>
           <w:b/>
@@ -793,69 +999,37 @@
     </w:p>
     <w:p>
       <w:pPr>
-        <w:numPr>
-          <w:ilvl w:val="0"/>
-          <w:numId w:val="13"/>
-        </w:numPr>
         <w:pBdr>
           <w:top w:val="single" w:sz="4" w:space="1" w:color="auto"/>
           <w:left w:val="single" w:sz="4" w:space="4" w:color="auto"/>
           <w:bottom w:val="single" w:sz="4" w:space="1" w:color="auto"/>
           <w:right w:val="single" w:sz="4" w:space="4" w:color="auto"/>
         </w:pBdr>
-        <w:tabs>
-          <w:tab w:val="clear" w:pos="720"/>
-          <w:tab w:val="num" w:pos="360"/>
-        </w:tabs>
-        <w:ind w:left="360"/>
-      </w:pPr>
-      <w:r>
-        <w:t>To track a file or prepare changes for commit:</w:t>
-      </w:r>
-      <w:r>
-        <w:t xml:space="preserve"> </w:t>
-      </w:r>
-      <w:r>
-        <w:t>git add &lt;</w:t>
-      </w:r>
-      <w:proofErr w:type="spellStart"/>
-      <w:r>
-        <w:t>file</w:t>
-      </w:r>
-      <w:r>
-        <w:t>N</w:t>
-      </w:r>
-      <w:r>
-        <w:t>ame</w:t>
-      </w:r>
-      <w:proofErr w:type="spellEnd"/>
-      <w:r>
-        <w:t>&gt;</w:t>
-      </w:r>
-    </w:p>
-    <w:p>
-      <w:pPr>
-        <w:numPr>
-          <w:ilvl w:val="0"/>
-          <w:numId w:val="14"/>
-        </w:numPr>
+      </w:pPr>
+      <w:r>
+        <w:t>Stages all changes</w:t>
+      </w:r>
+      <w:r>
+        <w:t xml:space="preserve">: </w:t>
+      </w:r>
+      <w:r>
+        <w:t>git add -A</w:t>
+      </w:r>
+    </w:p>
+    <w:p>
+      <w:pPr>
         <w:pBdr>
           <w:top w:val="single" w:sz="4" w:space="1" w:color="auto"/>
           <w:left w:val="single" w:sz="4" w:space="4" w:color="auto"/>
           <w:bottom w:val="single" w:sz="4" w:space="1" w:color="auto"/>
           <w:right w:val="single" w:sz="4" w:space="4" w:color="auto"/>
         </w:pBdr>
-        <w:tabs>
-          <w:tab w:val="clear" w:pos="720"/>
-          <w:tab w:val="num" w:pos="360"/>
-        </w:tabs>
-        <w:ind w:left="360"/>
-      </w:pPr>
-      <w:r>
-        <w:t>To add all changes:</w:t>
-      </w:r>
-      <w:r>
-        <w:t xml:space="preserve"> </w:t>
+      </w:pPr>
+      <w:r>
+        <w:t>Stages new and modified files only</w:t>
+      </w:r>
+      <w:r>
+        <w:t xml:space="preserve">: </w:t>
       </w:r>
       <w:r>
         <w:t xml:space="preserve">git </w:t>
@@ -865,11 +1039,6 @@
         <w:t>add .</w:t>
       </w:r>
       <w:proofErr w:type="gramEnd"/>
-    </w:p>
-    <w:p>
-      <w:r>
-        <w:t xml:space="preserve">And then </w:t>
-      </w:r>
     </w:p>
     <w:p>
       <w:pPr>
@@ -881,82 +1050,13 @@
         </w:pBdr>
       </w:pPr>
       <w:r>
-        <w:t>Checking the Status</w:t>
-      </w:r>
-      <w:r>
-        <w:t>:</w:t>
-      </w:r>
-      <w:r>
-        <w:t xml:space="preserve"> </w:t>
-      </w:r>
-      <w:proofErr w:type="gramStart"/>
-      <w:r>
-        <w:t>git</w:t>
-      </w:r>
-      <w:proofErr w:type="gramEnd"/>
-      <w:r>
-        <w:t xml:space="preserve"> status</w:t>
-      </w:r>
-    </w:p>
-    <w:p/>
-    <w:p>
-      <w:pPr>
-        <w:rPr>
-          <w:b/>
-          <w:bCs/>
-        </w:rPr>
-      </w:pPr>
-      <w:r>
-        <w:rPr>
-          <w:b/>
-          <w:bCs/>
-        </w:rPr>
-        <w:t>7. Committing Changes</w:t>
-      </w:r>
-    </w:p>
-    <w:p>
-      <w:pPr>
-        <w:numPr>
-          <w:ilvl w:val="0"/>
-          <w:numId w:val="15"/>
-        </w:numPr>
-      </w:pPr>
-      <w:r>
-        <w:t xml:space="preserve">To save your changes in the local repository, first check the </w:t>
-      </w:r>
-      <w:proofErr w:type="gramStart"/>
-      <w:r>
-        <w:t>status using</w:t>
-      </w:r>
-      <w:proofErr w:type="gramEnd"/>
-      <w:r>
-        <w:t>:</w:t>
-      </w:r>
-    </w:p>
-    <w:p>
-      <w:r>
-        <w:t>git status</w:t>
-      </w:r>
-    </w:p>
-    <w:p>
-      <w:pPr>
-        <w:numPr>
-          <w:ilvl w:val="0"/>
-          <w:numId w:val="16"/>
-        </w:numPr>
-      </w:pPr>
-      <w:r>
-        <w:t>Files displayed in green are staged but not yet committed. To commit these changes, use:</w:t>
-      </w:r>
-    </w:p>
-    <w:p>
-      <w:r>
-        <w:t>git commit -m "Your commit message"</w:t>
-      </w:r>
-    </w:p>
-    <w:p>
-      <w:r>
-        <w:t xml:space="preserve">And then </w:t>
+        <w:t>Stages modified and deleted files only</w:t>
+      </w:r>
+      <w:r>
+        <w:t xml:space="preserve">: </w:t>
+      </w:r>
+      <w:r>
+        <w:t>git add -u</w:t>
       </w:r>
     </w:p>
     <w:p>
@@ -969,6 +1069,46 @@
         </w:pBdr>
       </w:pPr>
       <w:r>
+        <w:t xml:space="preserve">Stages a specific </w:t>
+      </w:r>
+      <w:proofErr w:type="gramStart"/>
+      <w:r>
+        <w:t>fil</w:t>
+      </w:r>
+      <w:proofErr w:type="gramEnd"/>
+      <w:r>
+        <w:t xml:space="preserve">: </w:t>
+      </w:r>
+      <w:r>
+        <w:t>git add &lt;</w:t>
+      </w:r>
+      <w:proofErr w:type="spellStart"/>
+      <w:r>
+        <w:t>file</w:t>
+      </w:r>
+      <w:r>
+        <w:t>Name</w:t>
+      </w:r>
+      <w:proofErr w:type="spellEnd"/>
+      <w:r>
+        <w:t>&gt;</w:t>
+      </w:r>
+    </w:p>
+    <w:p>
+      <w:r>
+        <w:t xml:space="preserve">And then </w:t>
+      </w:r>
+    </w:p>
+    <w:p>
+      <w:pPr>
+        <w:pBdr>
+          <w:top w:val="single" w:sz="4" w:space="1" w:color="auto"/>
+          <w:left w:val="single" w:sz="4" w:space="4" w:color="auto"/>
+          <w:bottom w:val="single" w:sz="4" w:space="1" w:color="auto"/>
+          <w:right w:val="single" w:sz="4" w:space="4" w:color="auto"/>
+        </w:pBdr>
+      </w:pPr>
+      <w:r>
         <w:t>Checking the Status</w:t>
       </w:r>
       <w:r>
@@ -999,6 +1139,252 @@
           <w:b/>
           <w:bCs/>
         </w:rPr>
+        <w:t xml:space="preserve">7. </w:t>
+      </w:r>
+      <w:r>
+        <w:rPr>
+          <w:b/>
+          <w:bCs/>
+          <w:highlight w:val="yellow"/>
+        </w:rPr>
+        <w:t>Committing Changes</w:t>
+      </w:r>
+    </w:p>
+    <w:p>
+      <w:pPr>
+        <w:numPr>
+          <w:ilvl w:val="0"/>
+          <w:numId w:val="15"/>
+        </w:numPr>
+      </w:pPr>
+      <w:r>
+        <w:t xml:space="preserve">To save your changes in the local repository, first check the </w:t>
+      </w:r>
+      <w:proofErr w:type="gramStart"/>
+      <w:r>
+        <w:t>status using</w:t>
+      </w:r>
+      <w:proofErr w:type="gramEnd"/>
+      <w:r>
+        <w:t>:</w:t>
+      </w:r>
+    </w:p>
+    <w:p>
+      <w:r>
+        <w:t>git status</w:t>
+      </w:r>
+    </w:p>
+    <w:p>
+      <w:pPr>
+        <w:numPr>
+          <w:ilvl w:val="0"/>
+          <w:numId w:val="16"/>
+        </w:numPr>
+      </w:pPr>
+      <w:r>
+        <w:t>Files displayed in green are staged but not yet committed. To commit these changes, use:</w:t>
+      </w:r>
+    </w:p>
+    <w:p>
+      <w:r>
+        <w:t>git commit -m "Your commit message"</w:t>
+      </w:r>
+    </w:p>
+    <w:p>
+      <w:r>
+        <w:t xml:space="preserve">And then </w:t>
+      </w:r>
+    </w:p>
+    <w:p>
+      <w:pPr>
+        <w:pBdr>
+          <w:top w:val="single" w:sz="4" w:space="1" w:color="auto"/>
+          <w:left w:val="single" w:sz="4" w:space="4" w:color="auto"/>
+          <w:bottom w:val="single" w:sz="4" w:space="1" w:color="auto"/>
+          <w:right w:val="single" w:sz="4" w:space="4" w:color="auto"/>
+        </w:pBdr>
+      </w:pPr>
+      <w:r>
+        <w:t>Checking the Status</w:t>
+      </w:r>
+      <w:r>
+        <w:t>:</w:t>
+      </w:r>
+      <w:r>
+        <w:t xml:space="preserve"> </w:t>
+      </w:r>
+      <w:proofErr w:type="gramStart"/>
+      <w:r>
+        <w:t>git</w:t>
+      </w:r>
+      <w:proofErr w:type="gramEnd"/>
+      <w:r>
+        <w:t xml:space="preserve"> status</w:t>
+      </w:r>
+    </w:p>
+    <w:p>
+      <w:pPr>
+        <w:rPr>
+          <w:b/>
+          <w:bCs/>
+        </w:rPr>
+      </w:pPr>
+      <w:r>
+        <w:rPr>
+          <w:b/>
+          <w:bCs/>
+        </w:rPr>
+        <w:t>Git Commit Guidelines</w:t>
+      </w:r>
+    </w:p>
+    <w:p>
+      <w:pPr>
+        <w:pStyle w:val="ListParagraph"/>
+        <w:numPr>
+          <w:ilvl w:val="0"/>
+          <w:numId w:val="22"/>
+        </w:numPr>
+      </w:pPr>
+      <w:r>
+        <w:t>Create meaningful commits that represent a single</w:t>
+      </w:r>
+      <w:r>
+        <w:t xml:space="preserve"> </w:t>
+      </w:r>
+      <w:r>
+        <w:t>task or related changes (e.g. adding a feature or bug fix)</w:t>
+      </w:r>
+    </w:p>
+    <w:p>
+      <w:pPr>
+        <w:pStyle w:val="ListParagraph"/>
+        <w:numPr>
+          <w:ilvl w:val="0"/>
+          <w:numId w:val="22"/>
+        </w:numPr>
+      </w:pPr>
+      <w:r>
+        <w:t>Commit early and often</w:t>
+      </w:r>
+    </w:p>
+    <w:p>
+      <w:pPr>
+        <w:pStyle w:val="ListParagraph"/>
+        <w:numPr>
+          <w:ilvl w:val="0"/>
+          <w:numId w:val="22"/>
+        </w:numPr>
+      </w:pPr>
+      <w:r>
+        <w:t>Break down larger tasks into sub-tasks</w:t>
+      </w:r>
+    </w:p>
+    <w:p>
+      <w:pPr>
+        <w:pStyle w:val="ListParagraph"/>
+        <w:numPr>
+          <w:ilvl w:val="0"/>
+          <w:numId w:val="22"/>
+        </w:numPr>
+      </w:pPr>
+      <w:proofErr w:type="gramStart"/>
+      <w:r>
+        <w:t>Make</w:t>
+      </w:r>
+      <w:proofErr w:type="gramEnd"/>
+      <w:r>
+        <w:t xml:space="preserve"> commits based on </w:t>
+      </w:r>
+      <w:proofErr w:type="gramStart"/>
+      <w:r>
+        <w:t>a time period</w:t>
+      </w:r>
+      <w:proofErr w:type="gramEnd"/>
+    </w:p>
+    <w:p>
+      <w:pPr>
+        <w:pStyle w:val="ListParagraph"/>
+        <w:numPr>
+          <w:ilvl w:val="0"/>
+          <w:numId w:val="22"/>
+        </w:numPr>
+      </w:pPr>
+      <w:r>
+        <w:t>Write clear commit messages</w:t>
+      </w:r>
+    </w:p>
+    <w:p>
+      <w:pPr>
+        <w:pStyle w:val="ListParagraph"/>
+        <w:numPr>
+          <w:ilvl w:val="1"/>
+          <w:numId w:val="23"/>
+        </w:numPr>
+      </w:pPr>
+      <w:r>
+        <w:t>"Added base CSS styles"</w:t>
+      </w:r>
+    </w:p>
+    <w:p>
+      <w:pPr>
+        <w:pStyle w:val="ListParagraph"/>
+        <w:numPr>
+          <w:ilvl w:val="1"/>
+          <w:numId w:val="23"/>
+        </w:numPr>
+      </w:pPr>
+      <w:r>
+        <w:t>"Project status at the end of the day"</w:t>
+      </w:r>
+    </w:p>
+    <w:p>
+      <w:pPr>
+        <w:pStyle w:val="ListParagraph"/>
+        <w:numPr>
+          <w:ilvl w:val="0"/>
+          <w:numId w:val="22"/>
+        </w:numPr>
+      </w:pPr>
+      <w:r>
+        <w:t xml:space="preserve">When collaborating, </w:t>
+      </w:r>
+      <w:proofErr w:type="gramStart"/>
+      <w:r>
+        <w:t>decide</w:t>
+      </w:r>
+      <w:proofErr w:type="gramEnd"/>
+      <w:r>
+        <w:t xml:space="preserve"> on a commit strategy together</w:t>
+      </w:r>
+    </w:p>
+    <w:p>
+      <w:pPr>
+        <w:rPr>
+          <w:b/>
+          <w:bCs/>
+        </w:rPr>
+      </w:pPr>
+      <w:r>
+        <w:rPr>
+          <w:b/>
+          <w:bCs/>
+        </w:rPr>
+        <w:br w:type="page"/>
+      </w:r>
+    </w:p>
+    <w:p>
+      <w:pPr>
+        <w:rPr>
+          <w:b/>
+          <w:bCs/>
+        </w:rPr>
+      </w:pPr>
+      <w:r>
+        <w:rPr>
+          <w:b/>
+          <w:bCs/>
+        </w:rPr>
+        <w:lastRenderedPageBreak/>
         <w:t>8. Pushing Changes to GitHub</w:t>
       </w:r>
     </w:p>
@@ -1130,7 +1516,9 @@
     </w:p>
     <w:p>
       <w:r>
-        <w:lastRenderedPageBreak/>
+        <w:rPr>
+          <w:noProof/>
+        </w:rPr>
         <w:drawing>
           <wp:inline distT="0" distB="0" distL="0" distR="0" wp14:anchorId="46F19750" wp14:editId="638EE66E">
             <wp:extent cx="4933950" cy="2216060"/>
@@ -1305,6 +1693,7 @@
     </w:p>
     <w:p>
       <w:r>
+        <w:lastRenderedPageBreak/>
         <w:t>git branch -d &lt;</w:t>
       </w:r>
       <w:proofErr w:type="spellStart"/>
@@ -1794,6 +2183,119 @@
     </w:lvl>
   </w:abstractNum>
   <w:abstractNum w:abstractNumId="3" w15:restartNumberingAfterBreak="0">
+    <w:nsid w:val="1F5D7D50"/>
+    <w:multiLevelType w:val="hybridMultilevel"/>
+    <w:tmpl w:val="6D860676"/>
+    <w:lvl w:ilvl="0" w:tplc="04090001">
+      <w:start w:val="1"/>
+      <w:numFmt w:val="bullet"/>
+      <w:lvlText w:val=""/>
+      <w:lvlJc w:val="left"/>
+      <w:pPr>
+        <w:ind w:left="360" w:hanging="360"/>
+      </w:pPr>
+      <w:rPr>
+        <w:rFonts w:ascii="Symbol" w:hAnsi="Symbol" w:hint="default"/>
+      </w:rPr>
+    </w:lvl>
+    <w:lvl w:ilvl="1" w:tplc="04090003" w:tentative="1">
+      <w:start w:val="1"/>
+      <w:numFmt w:val="bullet"/>
+      <w:lvlText w:val="o"/>
+      <w:lvlJc w:val="left"/>
+      <w:pPr>
+        <w:ind w:left="1080" w:hanging="360"/>
+      </w:pPr>
+      <w:rPr>
+        <w:rFonts w:ascii="Courier New" w:hAnsi="Courier New" w:cs="Courier New" w:hint="default"/>
+      </w:rPr>
+    </w:lvl>
+    <w:lvl w:ilvl="2" w:tplc="04090005" w:tentative="1">
+      <w:start w:val="1"/>
+      <w:numFmt w:val="bullet"/>
+      <w:lvlText w:val=""/>
+      <w:lvlJc w:val="left"/>
+      <w:pPr>
+        <w:ind w:left="1800" w:hanging="360"/>
+      </w:pPr>
+      <w:rPr>
+        <w:rFonts w:ascii="Wingdings" w:hAnsi="Wingdings" w:hint="default"/>
+      </w:rPr>
+    </w:lvl>
+    <w:lvl w:ilvl="3" w:tplc="04090001" w:tentative="1">
+      <w:start w:val="1"/>
+      <w:numFmt w:val="bullet"/>
+      <w:lvlText w:val=""/>
+      <w:lvlJc w:val="left"/>
+      <w:pPr>
+        <w:ind w:left="2520" w:hanging="360"/>
+      </w:pPr>
+      <w:rPr>
+        <w:rFonts w:ascii="Symbol" w:hAnsi="Symbol" w:hint="default"/>
+      </w:rPr>
+    </w:lvl>
+    <w:lvl w:ilvl="4" w:tplc="04090003" w:tentative="1">
+      <w:start w:val="1"/>
+      <w:numFmt w:val="bullet"/>
+      <w:lvlText w:val="o"/>
+      <w:lvlJc w:val="left"/>
+      <w:pPr>
+        <w:ind w:left="3240" w:hanging="360"/>
+      </w:pPr>
+      <w:rPr>
+        <w:rFonts w:ascii="Courier New" w:hAnsi="Courier New" w:cs="Courier New" w:hint="default"/>
+      </w:rPr>
+    </w:lvl>
+    <w:lvl w:ilvl="5" w:tplc="04090005" w:tentative="1">
+      <w:start w:val="1"/>
+      <w:numFmt w:val="bullet"/>
+      <w:lvlText w:val=""/>
+      <w:lvlJc w:val="left"/>
+      <w:pPr>
+        <w:ind w:left="3960" w:hanging="360"/>
+      </w:pPr>
+      <w:rPr>
+        <w:rFonts w:ascii="Wingdings" w:hAnsi="Wingdings" w:hint="default"/>
+      </w:rPr>
+    </w:lvl>
+    <w:lvl w:ilvl="6" w:tplc="04090001" w:tentative="1">
+      <w:start w:val="1"/>
+      <w:numFmt w:val="bullet"/>
+      <w:lvlText w:val=""/>
+      <w:lvlJc w:val="left"/>
+      <w:pPr>
+        <w:ind w:left="4680" w:hanging="360"/>
+      </w:pPr>
+      <w:rPr>
+        <w:rFonts w:ascii="Symbol" w:hAnsi="Symbol" w:hint="default"/>
+      </w:rPr>
+    </w:lvl>
+    <w:lvl w:ilvl="7" w:tplc="04090003" w:tentative="1">
+      <w:start w:val="1"/>
+      <w:numFmt w:val="bullet"/>
+      <w:lvlText w:val="o"/>
+      <w:lvlJc w:val="left"/>
+      <w:pPr>
+        <w:ind w:left="5400" w:hanging="360"/>
+      </w:pPr>
+      <w:rPr>
+        <w:rFonts w:ascii="Courier New" w:hAnsi="Courier New" w:cs="Courier New" w:hint="default"/>
+      </w:rPr>
+    </w:lvl>
+    <w:lvl w:ilvl="8" w:tplc="04090005" w:tentative="1">
+      <w:start w:val="1"/>
+      <w:numFmt w:val="bullet"/>
+      <w:lvlText w:val=""/>
+      <w:lvlJc w:val="left"/>
+      <w:pPr>
+        <w:ind w:left="6120" w:hanging="360"/>
+      </w:pPr>
+      <w:rPr>
+        <w:rFonts w:ascii="Wingdings" w:hAnsi="Wingdings" w:hint="default"/>
+      </w:rPr>
+    </w:lvl>
+  </w:abstractNum>
+  <w:abstractNum w:abstractNumId="4" w15:restartNumberingAfterBreak="0">
     <w:nsid w:val="27227D7A"/>
     <w:multiLevelType w:val="multilevel"/>
     <w:tmpl w:val="F6F0E76C"/>
@@ -1804,145 +2306,258 @@
       <w:lvlJc w:val="left"/>
       <w:pPr>
         <w:tabs>
-          <w:tab w:val="num" w:pos="720"/>
-        </w:tabs>
+          <w:tab w:val="num" w:pos="360"/>
+        </w:tabs>
+        <w:ind w:left="360" w:hanging="360"/>
+      </w:pPr>
+      <w:rPr>
+        <w:rFonts w:ascii="Symbol" w:hAnsi="Symbol" w:hint="default"/>
+        <w:sz w:val="20"/>
+      </w:rPr>
+    </w:lvl>
+    <w:lvl w:ilvl="1" w:tentative="1">
+      <w:start w:val="1"/>
+      <w:numFmt w:val="bullet"/>
+      <w:lvlText w:val="o"/>
+      <w:lvlJc w:val="left"/>
+      <w:pPr>
+        <w:tabs>
+          <w:tab w:val="num" w:pos="1080"/>
+        </w:tabs>
+        <w:ind w:left="1080" w:hanging="360"/>
+      </w:pPr>
+      <w:rPr>
+        <w:rFonts w:ascii="Courier New" w:hAnsi="Courier New" w:hint="default"/>
+        <w:sz w:val="20"/>
+      </w:rPr>
+    </w:lvl>
+    <w:lvl w:ilvl="2" w:tentative="1">
+      <w:start w:val="1"/>
+      <w:numFmt w:val="bullet"/>
+      <w:lvlText w:val=""/>
+      <w:lvlJc w:val="left"/>
+      <w:pPr>
+        <w:tabs>
+          <w:tab w:val="num" w:pos="1800"/>
+        </w:tabs>
+        <w:ind w:left="1800" w:hanging="360"/>
+      </w:pPr>
+      <w:rPr>
+        <w:rFonts w:ascii="Wingdings" w:hAnsi="Wingdings" w:hint="default"/>
+        <w:sz w:val="20"/>
+      </w:rPr>
+    </w:lvl>
+    <w:lvl w:ilvl="3" w:tentative="1">
+      <w:start w:val="1"/>
+      <w:numFmt w:val="bullet"/>
+      <w:lvlText w:val=""/>
+      <w:lvlJc w:val="left"/>
+      <w:pPr>
+        <w:tabs>
+          <w:tab w:val="num" w:pos="2520"/>
+        </w:tabs>
+        <w:ind w:left="2520" w:hanging="360"/>
+      </w:pPr>
+      <w:rPr>
+        <w:rFonts w:ascii="Wingdings" w:hAnsi="Wingdings" w:hint="default"/>
+        <w:sz w:val="20"/>
+      </w:rPr>
+    </w:lvl>
+    <w:lvl w:ilvl="4" w:tentative="1">
+      <w:start w:val="1"/>
+      <w:numFmt w:val="bullet"/>
+      <w:lvlText w:val=""/>
+      <w:lvlJc w:val="left"/>
+      <w:pPr>
+        <w:tabs>
+          <w:tab w:val="num" w:pos="3240"/>
+        </w:tabs>
+        <w:ind w:left="3240" w:hanging="360"/>
+      </w:pPr>
+      <w:rPr>
+        <w:rFonts w:ascii="Wingdings" w:hAnsi="Wingdings" w:hint="default"/>
+        <w:sz w:val="20"/>
+      </w:rPr>
+    </w:lvl>
+    <w:lvl w:ilvl="5" w:tentative="1">
+      <w:start w:val="1"/>
+      <w:numFmt w:val="bullet"/>
+      <w:lvlText w:val=""/>
+      <w:lvlJc w:val="left"/>
+      <w:pPr>
+        <w:tabs>
+          <w:tab w:val="num" w:pos="3960"/>
+        </w:tabs>
+        <w:ind w:left="3960" w:hanging="360"/>
+      </w:pPr>
+      <w:rPr>
+        <w:rFonts w:ascii="Wingdings" w:hAnsi="Wingdings" w:hint="default"/>
+        <w:sz w:val="20"/>
+      </w:rPr>
+    </w:lvl>
+    <w:lvl w:ilvl="6" w:tentative="1">
+      <w:start w:val="1"/>
+      <w:numFmt w:val="bullet"/>
+      <w:lvlText w:val=""/>
+      <w:lvlJc w:val="left"/>
+      <w:pPr>
+        <w:tabs>
+          <w:tab w:val="num" w:pos="4680"/>
+        </w:tabs>
+        <w:ind w:left="4680" w:hanging="360"/>
+      </w:pPr>
+      <w:rPr>
+        <w:rFonts w:ascii="Wingdings" w:hAnsi="Wingdings" w:hint="default"/>
+        <w:sz w:val="20"/>
+      </w:rPr>
+    </w:lvl>
+    <w:lvl w:ilvl="7" w:tentative="1">
+      <w:start w:val="1"/>
+      <w:numFmt w:val="bullet"/>
+      <w:lvlText w:val=""/>
+      <w:lvlJc w:val="left"/>
+      <w:pPr>
+        <w:tabs>
+          <w:tab w:val="num" w:pos="5400"/>
+        </w:tabs>
+        <w:ind w:left="5400" w:hanging="360"/>
+      </w:pPr>
+      <w:rPr>
+        <w:rFonts w:ascii="Wingdings" w:hAnsi="Wingdings" w:hint="default"/>
+        <w:sz w:val="20"/>
+      </w:rPr>
+    </w:lvl>
+    <w:lvl w:ilvl="8" w:tentative="1">
+      <w:start w:val="1"/>
+      <w:numFmt w:val="bullet"/>
+      <w:lvlText w:val=""/>
+      <w:lvlJc w:val="left"/>
+      <w:pPr>
+        <w:tabs>
+          <w:tab w:val="num" w:pos="6120"/>
+        </w:tabs>
+        <w:ind w:left="6120" w:hanging="360"/>
+      </w:pPr>
+      <w:rPr>
+        <w:rFonts w:ascii="Wingdings" w:hAnsi="Wingdings" w:hint="default"/>
+        <w:sz w:val="20"/>
+      </w:rPr>
+    </w:lvl>
+  </w:abstractNum>
+  <w:abstractNum w:abstractNumId="5" w15:restartNumberingAfterBreak="0">
+    <w:nsid w:val="28ED4B20"/>
+    <w:multiLevelType w:val="hybridMultilevel"/>
+    <w:tmpl w:val="86700276"/>
+    <w:lvl w:ilvl="0" w:tplc="04090005">
+      <w:start w:val="1"/>
+      <w:numFmt w:val="bullet"/>
+      <w:lvlText w:val=""/>
+      <w:lvlJc w:val="left"/>
+      <w:pPr>
         <w:ind w:left="720" w:hanging="360"/>
       </w:pPr>
       <w:rPr>
+        <w:rFonts w:ascii="Wingdings" w:hAnsi="Wingdings" w:hint="default"/>
+      </w:rPr>
+    </w:lvl>
+    <w:lvl w:ilvl="1" w:tplc="04090003" w:tentative="1">
+      <w:start w:val="1"/>
+      <w:numFmt w:val="bullet"/>
+      <w:lvlText w:val="o"/>
+      <w:lvlJc w:val="left"/>
+      <w:pPr>
+        <w:ind w:left="1440" w:hanging="360"/>
+      </w:pPr>
+      <w:rPr>
+        <w:rFonts w:ascii="Courier New" w:hAnsi="Courier New" w:cs="Courier New" w:hint="default"/>
+      </w:rPr>
+    </w:lvl>
+    <w:lvl w:ilvl="2" w:tplc="04090005" w:tentative="1">
+      <w:start w:val="1"/>
+      <w:numFmt w:val="bullet"/>
+      <w:lvlText w:val=""/>
+      <w:lvlJc w:val="left"/>
+      <w:pPr>
+        <w:ind w:left="2160" w:hanging="360"/>
+      </w:pPr>
+      <w:rPr>
+        <w:rFonts w:ascii="Wingdings" w:hAnsi="Wingdings" w:hint="default"/>
+      </w:rPr>
+    </w:lvl>
+    <w:lvl w:ilvl="3" w:tplc="04090001" w:tentative="1">
+      <w:start w:val="1"/>
+      <w:numFmt w:val="bullet"/>
+      <w:lvlText w:val=""/>
+      <w:lvlJc w:val="left"/>
+      <w:pPr>
+        <w:ind w:left="2880" w:hanging="360"/>
+      </w:pPr>
+      <w:rPr>
         <w:rFonts w:ascii="Symbol" w:hAnsi="Symbol" w:hint="default"/>
-        <w:sz w:val="20"/>
-      </w:rPr>
-    </w:lvl>
-    <w:lvl w:ilvl="1" w:tentative="1">
+      </w:rPr>
+    </w:lvl>
+    <w:lvl w:ilvl="4" w:tplc="04090003" w:tentative="1">
       <w:start w:val="1"/>
       <w:numFmt w:val="bullet"/>
       <w:lvlText w:val="o"/>
       <w:lvlJc w:val="left"/>
       <w:pPr>
-        <w:tabs>
-          <w:tab w:val="num" w:pos="1440"/>
-        </w:tabs>
-        <w:ind w:left="1440" w:hanging="360"/>
-      </w:pPr>
-      <w:rPr>
-        <w:rFonts w:ascii="Courier New" w:hAnsi="Courier New" w:hint="default"/>
-        <w:sz w:val="20"/>
-      </w:rPr>
-    </w:lvl>
-    <w:lvl w:ilvl="2" w:tentative="1">
-      <w:start w:val="1"/>
-      <w:numFmt w:val="bullet"/>
-      <w:lvlText w:val=""/>
-      <w:lvlJc w:val="left"/>
-      <w:pPr>
-        <w:tabs>
-          <w:tab w:val="num" w:pos="2160"/>
-        </w:tabs>
-        <w:ind w:left="2160" w:hanging="360"/>
-      </w:pPr>
-      <w:rPr>
-        <w:rFonts w:ascii="Wingdings" w:hAnsi="Wingdings" w:hint="default"/>
-        <w:sz w:val="20"/>
-      </w:rPr>
-    </w:lvl>
-    <w:lvl w:ilvl="3" w:tentative="1">
-      <w:start w:val="1"/>
-      <w:numFmt w:val="bullet"/>
-      <w:lvlText w:val=""/>
-      <w:lvlJc w:val="left"/>
-      <w:pPr>
-        <w:tabs>
-          <w:tab w:val="num" w:pos="2880"/>
-        </w:tabs>
-        <w:ind w:left="2880" w:hanging="360"/>
-      </w:pPr>
-      <w:rPr>
-        <w:rFonts w:ascii="Wingdings" w:hAnsi="Wingdings" w:hint="default"/>
-        <w:sz w:val="20"/>
-      </w:rPr>
-    </w:lvl>
-    <w:lvl w:ilvl="4" w:tentative="1">
-      <w:start w:val="1"/>
-      <w:numFmt w:val="bullet"/>
-      <w:lvlText w:val=""/>
-      <w:lvlJc w:val="left"/>
-      <w:pPr>
-        <w:tabs>
-          <w:tab w:val="num" w:pos="3600"/>
-        </w:tabs>
         <w:ind w:left="3600" w:hanging="360"/>
       </w:pPr>
       <w:rPr>
-        <w:rFonts w:ascii="Wingdings" w:hAnsi="Wingdings" w:hint="default"/>
-        <w:sz w:val="20"/>
-      </w:rPr>
-    </w:lvl>
-    <w:lvl w:ilvl="5" w:tentative="1">
-      <w:start w:val="1"/>
-      <w:numFmt w:val="bullet"/>
-      <w:lvlText w:val=""/>
-      <w:lvlJc w:val="left"/>
-      <w:pPr>
-        <w:tabs>
-          <w:tab w:val="num" w:pos="4320"/>
-        </w:tabs>
+        <w:rFonts w:ascii="Courier New" w:hAnsi="Courier New" w:cs="Courier New" w:hint="default"/>
+      </w:rPr>
+    </w:lvl>
+    <w:lvl w:ilvl="5" w:tplc="04090005" w:tentative="1">
+      <w:start w:val="1"/>
+      <w:numFmt w:val="bullet"/>
+      <w:lvlText w:val=""/>
+      <w:lvlJc w:val="left"/>
+      <w:pPr>
         <w:ind w:left="4320" w:hanging="360"/>
       </w:pPr>
       <w:rPr>
         <w:rFonts w:ascii="Wingdings" w:hAnsi="Wingdings" w:hint="default"/>
-        <w:sz w:val="20"/>
-      </w:rPr>
-    </w:lvl>
-    <w:lvl w:ilvl="6" w:tentative="1">
-      <w:start w:val="1"/>
-      <w:numFmt w:val="bullet"/>
-      <w:lvlText w:val=""/>
-      <w:lvlJc w:val="left"/>
-      <w:pPr>
-        <w:tabs>
-          <w:tab w:val="num" w:pos="5040"/>
-        </w:tabs>
+      </w:rPr>
+    </w:lvl>
+    <w:lvl w:ilvl="6" w:tplc="04090001" w:tentative="1">
+      <w:start w:val="1"/>
+      <w:numFmt w:val="bullet"/>
+      <w:lvlText w:val=""/>
+      <w:lvlJc w:val="left"/>
+      <w:pPr>
         <w:ind w:left="5040" w:hanging="360"/>
       </w:pPr>
       <w:rPr>
-        <w:rFonts w:ascii="Wingdings" w:hAnsi="Wingdings" w:hint="default"/>
-        <w:sz w:val="20"/>
-      </w:rPr>
-    </w:lvl>
-    <w:lvl w:ilvl="7" w:tentative="1">
-      <w:start w:val="1"/>
-      <w:numFmt w:val="bullet"/>
-      <w:lvlText w:val=""/>
-      <w:lvlJc w:val="left"/>
-      <w:pPr>
-        <w:tabs>
-          <w:tab w:val="num" w:pos="5760"/>
-        </w:tabs>
+        <w:rFonts w:ascii="Symbol" w:hAnsi="Symbol" w:hint="default"/>
+      </w:rPr>
+    </w:lvl>
+    <w:lvl w:ilvl="7" w:tplc="04090003" w:tentative="1">
+      <w:start w:val="1"/>
+      <w:numFmt w:val="bullet"/>
+      <w:lvlText w:val="o"/>
+      <w:lvlJc w:val="left"/>
+      <w:pPr>
         <w:ind w:left="5760" w:hanging="360"/>
       </w:pPr>
       <w:rPr>
-        <w:rFonts w:ascii="Wingdings" w:hAnsi="Wingdings" w:hint="default"/>
-        <w:sz w:val="20"/>
-      </w:rPr>
-    </w:lvl>
-    <w:lvl w:ilvl="8" w:tentative="1">
-      <w:start w:val="1"/>
-      <w:numFmt w:val="bullet"/>
-      <w:lvlText w:val=""/>
-      <w:lvlJc w:val="left"/>
-      <w:pPr>
-        <w:tabs>
-          <w:tab w:val="num" w:pos="6480"/>
-        </w:tabs>
+        <w:rFonts w:ascii="Courier New" w:hAnsi="Courier New" w:cs="Courier New" w:hint="default"/>
+      </w:rPr>
+    </w:lvl>
+    <w:lvl w:ilvl="8" w:tplc="04090005" w:tentative="1">
+      <w:start w:val="1"/>
+      <w:numFmt w:val="bullet"/>
+      <w:lvlText w:val=""/>
+      <w:lvlJc w:val="left"/>
+      <w:pPr>
         <w:ind w:left="6480" w:hanging="360"/>
       </w:pPr>
       <w:rPr>
         <w:rFonts w:ascii="Wingdings" w:hAnsi="Wingdings" w:hint="default"/>
-        <w:sz w:val="20"/>
       </w:rPr>
     </w:lvl>
   </w:abstractNum>
-  <w:abstractNum w:abstractNumId="4" w15:restartNumberingAfterBreak="0">
+  <w:abstractNum w:abstractNumId="6" w15:restartNumberingAfterBreak="0">
     <w:nsid w:val="318F020C"/>
     <w:multiLevelType w:val="multilevel"/>
     <w:tmpl w:val="567E7A18"/>
@@ -2091,7 +2706,7 @@
       </w:rPr>
     </w:lvl>
   </w:abstractNum>
-  <w:abstractNum w:abstractNumId="5" w15:restartNumberingAfterBreak="0">
+  <w:abstractNum w:abstractNumId="7" w15:restartNumberingAfterBreak="0">
     <w:nsid w:val="33410428"/>
     <w:multiLevelType w:val="multilevel"/>
     <w:tmpl w:val="2076D154"/>
@@ -2102,9 +2717,9 @@
       <w:lvlJc w:val="left"/>
       <w:pPr>
         <w:tabs>
-          <w:tab w:val="num" w:pos="720"/>
-        </w:tabs>
-        <w:ind w:left="720" w:hanging="360"/>
+          <w:tab w:val="num" w:pos="360"/>
+        </w:tabs>
+        <w:ind w:left="360" w:hanging="360"/>
       </w:pPr>
       <w:rPr>
         <w:rFonts w:ascii="Symbol" w:hAnsi="Symbol" w:hint="default"/>
@@ -2118,9 +2733,9 @@
       <w:lvlJc w:val="left"/>
       <w:pPr>
         <w:tabs>
-          <w:tab w:val="num" w:pos="1440"/>
-        </w:tabs>
-        <w:ind w:left="1440" w:hanging="360"/>
+          <w:tab w:val="num" w:pos="1080"/>
+        </w:tabs>
+        <w:ind w:left="1080" w:hanging="360"/>
       </w:pPr>
       <w:rPr>
         <w:rFonts w:ascii="Courier New" w:hAnsi="Courier New" w:hint="default"/>
@@ -2134,9 +2749,9 @@
       <w:lvlJc w:val="left"/>
       <w:pPr>
         <w:tabs>
-          <w:tab w:val="num" w:pos="2160"/>
-        </w:tabs>
-        <w:ind w:left="2160" w:hanging="360"/>
+          <w:tab w:val="num" w:pos="1800"/>
+        </w:tabs>
+        <w:ind w:left="1800" w:hanging="360"/>
       </w:pPr>
       <w:rPr>
         <w:rFonts w:ascii="Wingdings" w:hAnsi="Wingdings" w:hint="default"/>
@@ -2150,9 +2765,9 @@
       <w:lvlJc w:val="left"/>
       <w:pPr>
         <w:tabs>
-          <w:tab w:val="num" w:pos="2880"/>
-        </w:tabs>
-        <w:ind w:left="2880" w:hanging="360"/>
+          <w:tab w:val="num" w:pos="2520"/>
+        </w:tabs>
+        <w:ind w:left="2520" w:hanging="360"/>
       </w:pPr>
       <w:rPr>
         <w:rFonts w:ascii="Wingdings" w:hAnsi="Wingdings" w:hint="default"/>
@@ -2166,9 +2781,9 @@
       <w:lvlJc w:val="left"/>
       <w:pPr>
         <w:tabs>
-          <w:tab w:val="num" w:pos="3600"/>
-        </w:tabs>
-        <w:ind w:left="3600" w:hanging="360"/>
+          <w:tab w:val="num" w:pos="3240"/>
+        </w:tabs>
+        <w:ind w:left="3240" w:hanging="360"/>
       </w:pPr>
       <w:rPr>
         <w:rFonts w:ascii="Wingdings" w:hAnsi="Wingdings" w:hint="default"/>
@@ -2182,9 +2797,9 @@
       <w:lvlJc w:val="left"/>
       <w:pPr>
         <w:tabs>
-          <w:tab w:val="num" w:pos="4320"/>
-        </w:tabs>
-        <w:ind w:left="4320" w:hanging="360"/>
+          <w:tab w:val="num" w:pos="3960"/>
+        </w:tabs>
+        <w:ind w:left="3960" w:hanging="360"/>
       </w:pPr>
       <w:rPr>
         <w:rFonts w:ascii="Wingdings" w:hAnsi="Wingdings" w:hint="default"/>
@@ -2198,9 +2813,9 @@
       <w:lvlJc w:val="left"/>
       <w:pPr>
         <w:tabs>
-          <w:tab w:val="num" w:pos="5040"/>
-        </w:tabs>
-        <w:ind w:left="5040" w:hanging="360"/>
+          <w:tab w:val="num" w:pos="4680"/>
+        </w:tabs>
+        <w:ind w:left="4680" w:hanging="360"/>
       </w:pPr>
       <w:rPr>
         <w:rFonts w:ascii="Wingdings" w:hAnsi="Wingdings" w:hint="default"/>
@@ -2214,9 +2829,9 @@
       <w:lvlJc w:val="left"/>
       <w:pPr>
         <w:tabs>
-          <w:tab w:val="num" w:pos="5760"/>
-        </w:tabs>
-        <w:ind w:left="5760" w:hanging="360"/>
+          <w:tab w:val="num" w:pos="5400"/>
+        </w:tabs>
+        <w:ind w:left="5400" w:hanging="360"/>
       </w:pPr>
       <w:rPr>
         <w:rFonts w:ascii="Wingdings" w:hAnsi="Wingdings" w:hint="default"/>
@@ -2230,9 +2845,9 @@
       <w:lvlJc w:val="left"/>
       <w:pPr>
         <w:tabs>
-          <w:tab w:val="num" w:pos="6480"/>
-        </w:tabs>
-        <w:ind w:left="6480" w:hanging="360"/>
+          <w:tab w:val="num" w:pos="6120"/>
+        </w:tabs>
+        <w:ind w:left="6120" w:hanging="360"/>
       </w:pPr>
       <w:rPr>
         <w:rFonts w:ascii="Wingdings" w:hAnsi="Wingdings" w:hint="default"/>
@@ -2240,7 +2855,7 @@
       </w:rPr>
     </w:lvl>
   </w:abstractNum>
-  <w:abstractNum w:abstractNumId="6" w15:restartNumberingAfterBreak="0">
+  <w:abstractNum w:abstractNumId="8" w15:restartNumberingAfterBreak="0">
     <w:nsid w:val="3F1B2237"/>
     <w:multiLevelType w:val="multilevel"/>
     <w:tmpl w:val="9FDEA5D2"/>
@@ -2389,7 +3004,7 @@
       </w:rPr>
     </w:lvl>
   </w:abstractNum>
-  <w:abstractNum w:abstractNumId="7" w15:restartNumberingAfterBreak="0">
+  <w:abstractNum w:abstractNumId="9" w15:restartNumberingAfterBreak="0">
     <w:nsid w:val="458717C4"/>
     <w:multiLevelType w:val="multilevel"/>
     <w:tmpl w:val="F71A657A"/>
@@ -2538,7 +3153,7 @@
       </w:rPr>
     </w:lvl>
   </w:abstractNum>
-  <w:abstractNum w:abstractNumId="8" w15:restartNumberingAfterBreak="0">
+  <w:abstractNum w:abstractNumId="10" w15:restartNumberingAfterBreak="0">
     <w:nsid w:val="45A748CC"/>
     <w:multiLevelType w:val="multilevel"/>
     <w:tmpl w:val="135C0714"/>
@@ -2687,7 +3302,7 @@
       </w:rPr>
     </w:lvl>
   </w:abstractNum>
-  <w:abstractNum w:abstractNumId="9" w15:restartNumberingAfterBreak="0">
+  <w:abstractNum w:abstractNumId="11" w15:restartNumberingAfterBreak="0">
     <w:nsid w:val="4DF50165"/>
     <w:multiLevelType w:val="multilevel"/>
     <w:tmpl w:val="6D3E693A"/>
@@ -2836,7 +3451,7 @@
       </w:rPr>
     </w:lvl>
   </w:abstractNum>
-  <w:abstractNum w:abstractNumId="10" w15:restartNumberingAfterBreak="0">
+  <w:abstractNum w:abstractNumId="12" w15:restartNumberingAfterBreak="0">
     <w:nsid w:val="6421112C"/>
     <w:multiLevelType w:val="multilevel"/>
     <w:tmpl w:val="F9B07C60"/>
@@ -2985,7 +3600,346 @@
       </w:rPr>
     </w:lvl>
   </w:abstractNum>
-  <w:abstractNum w:abstractNumId="11" w15:restartNumberingAfterBreak="0">
+  <w:abstractNum w:abstractNumId="13" w15:restartNumberingAfterBreak="0">
+    <w:nsid w:val="6F2D4F11"/>
+    <w:multiLevelType w:val="hybridMultilevel"/>
+    <w:tmpl w:val="F06ABFF6"/>
+    <w:lvl w:ilvl="0" w:tplc="04090001">
+      <w:start w:val="1"/>
+      <w:numFmt w:val="bullet"/>
+      <w:lvlText w:val=""/>
+      <w:lvlJc w:val="left"/>
+      <w:pPr>
+        <w:ind w:left="360" w:hanging="360"/>
+      </w:pPr>
+      <w:rPr>
+        <w:rFonts w:ascii="Symbol" w:hAnsi="Symbol" w:hint="default"/>
+      </w:rPr>
+    </w:lvl>
+    <w:lvl w:ilvl="1" w:tplc="04090003">
+      <w:start w:val="1"/>
+      <w:numFmt w:val="bullet"/>
+      <w:lvlText w:val="o"/>
+      <w:lvlJc w:val="left"/>
+      <w:pPr>
+        <w:ind w:left="1080" w:hanging="360"/>
+      </w:pPr>
+      <w:rPr>
+        <w:rFonts w:ascii="Courier New" w:hAnsi="Courier New" w:cs="Courier New" w:hint="default"/>
+      </w:rPr>
+    </w:lvl>
+    <w:lvl w:ilvl="2" w:tplc="04090005" w:tentative="1">
+      <w:start w:val="1"/>
+      <w:numFmt w:val="bullet"/>
+      <w:lvlText w:val=""/>
+      <w:lvlJc w:val="left"/>
+      <w:pPr>
+        <w:ind w:left="1800" w:hanging="360"/>
+      </w:pPr>
+      <w:rPr>
+        <w:rFonts w:ascii="Wingdings" w:hAnsi="Wingdings" w:hint="default"/>
+      </w:rPr>
+    </w:lvl>
+    <w:lvl w:ilvl="3" w:tplc="04090001" w:tentative="1">
+      <w:start w:val="1"/>
+      <w:numFmt w:val="bullet"/>
+      <w:lvlText w:val=""/>
+      <w:lvlJc w:val="left"/>
+      <w:pPr>
+        <w:ind w:left="2520" w:hanging="360"/>
+      </w:pPr>
+      <w:rPr>
+        <w:rFonts w:ascii="Symbol" w:hAnsi="Symbol" w:hint="default"/>
+      </w:rPr>
+    </w:lvl>
+    <w:lvl w:ilvl="4" w:tplc="04090003" w:tentative="1">
+      <w:start w:val="1"/>
+      <w:numFmt w:val="bullet"/>
+      <w:lvlText w:val="o"/>
+      <w:lvlJc w:val="left"/>
+      <w:pPr>
+        <w:ind w:left="3240" w:hanging="360"/>
+      </w:pPr>
+      <w:rPr>
+        <w:rFonts w:ascii="Courier New" w:hAnsi="Courier New" w:cs="Courier New" w:hint="default"/>
+      </w:rPr>
+    </w:lvl>
+    <w:lvl w:ilvl="5" w:tplc="04090005" w:tentative="1">
+      <w:start w:val="1"/>
+      <w:numFmt w:val="bullet"/>
+      <w:lvlText w:val=""/>
+      <w:lvlJc w:val="left"/>
+      <w:pPr>
+        <w:ind w:left="3960" w:hanging="360"/>
+      </w:pPr>
+      <w:rPr>
+        <w:rFonts w:ascii="Wingdings" w:hAnsi="Wingdings" w:hint="default"/>
+      </w:rPr>
+    </w:lvl>
+    <w:lvl w:ilvl="6" w:tplc="04090001" w:tentative="1">
+      <w:start w:val="1"/>
+      <w:numFmt w:val="bullet"/>
+      <w:lvlText w:val=""/>
+      <w:lvlJc w:val="left"/>
+      <w:pPr>
+        <w:ind w:left="4680" w:hanging="360"/>
+      </w:pPr>
+      <w:rPr>
+        <w:rFonts w:ascii="Symbol" w:hAnsi="Symbol" w:hint="default"/>
+      </w:rPr>
+    </w:lvl>
+    <w:lvl w:ilvl="7" w:tplc="04090003" w:tentative="1">
+      <w:start w:val="1"/>
+      <w:numFmt w:val="bullet"/>
+      <w:lvlText w:val="o"/>
+      <w:lvlJc w:val="left"/>
+      <w:pPr>
+        <w:ind w:left="5400" w:hanging="360"/>
+      </w:pPr>
+      <w:rPr>
+        <w:rFonts w:ascii="Courier New" w:hAnsi="Courier New" w:cs="Courier New" w:hint="default"/>
+      </w:rPr>
+    </w:lvl>
+    <w:lvl w:ilvl="8" w:tplc="04090005" w:tentative="1">
+      <w:start w:val="1"/>
+      <w:numFmt w:val="bullet"/>
+      <w:lvlText w:val=""/>
+      <w:lvlJc w:val="left"/>
+      <w:pPr>
+        <w:ind w:left="6120" w:hanging="360"/>
+      </w:pPr>
+      <w:rPr>
+        <w:rFonts w:ascii="Wingdings" w:hAnsi="Wingdings" w:hint="default"/>
+      </w:rPr>
+    </w:lvl>
+  </w:abstractNum>
+  <w:abstractNum w:abstractNumId="14" w15:restartNumberingAfterBreak="0">
+    <w:nsid w:val="702A3AD4"/>
+    <w:multiLevelType w:val="hybridMultilevel"/>
+    <w:tmpl w:val="45AA19E0"/>
+    <w:lvl w:ilvl="0" w:tplc="0409000F">
+      <w:start w:val="1"/>
+      <w:numFmt w:val="decimal"/>
+      <w:lvlText w:val="%1."/>
+      <w:lvlJc w:val="left"/>
+      <w:pPr>
+        <w:ind w:left="720" w:hanging="360"/>
+      </w:pPr>
+      <w:rPr>
+        <w:rFonts w:hint="default"/>
+      </w:rPr>
+    </w:lvl>
+    <w:lvl w:ilvl="1" w:tplc="FFFFFFFF" w:tentative="1">
+      <w:start w:val="1"/>
+      <w:numFmt w:val="bullet"/>
+      <w:lvlText w:val="o"/>
+      <w:lvlJc w:val="left"/>
+      <w:pPr>
+        <w:ind w:left="1440" w:hanging="360"/>
+      </w:pPr>
+      <w:rPr>
+        <w:rFonts w:ascii="Courier New" w:hAnsi="Courier New" w:cs="Courier New" w:hint="default"/>
+      </w:rPr>
+    </w:lvl>
+    <w:lvl w:ilvl="2" w:tplc="FFFFFFFF" w:tentative="1">
+      <w:start w:val="1"/>
+      <w:numFmt w:val="bullet"/>
+      <w:lvlText w:val=""/>
+      <w:lvlJc w:val="left"/>
+      <w:pPr>
+        <w:ind w:left="2160" w:hanging="360"/>
+      </w:pPr>
+      <w:rPr>
+        <w:rFonts w:ascii="Wingdings" w:hAnsi="Wingdings" w:hint="default"/>
+      </w:rPr>
+    </w:lvl>
+    <w:lvl w:ilvl="3" w:tplc="FFFFFFFF" w:tentative="1">
+      <w:start w:val="1"/>
+      <w:numFmt w:val="bullet"/>
+      <w:lvlText w:val=""/>
+      <w:lvlJc w:val="left"/>
+      <w:pPr>
+        <w:ind w:left="2880" w:hanging="360"/>
+      </w:pPr>
+      <w:rPr>
+        <w:rFonts w:ascii="Symbol" w:hAnsi="Symbol" w:hint="default"/>
+      </w:rPr>
+    </w:lvl>
+    <w:lvl w:ilvl="4" w:tplc="FFFFFFFF" w:tentative="1">
+      <w:start w:val="1"/>
+      <w:numFmt w:val="bullet"/>
+      <w:lvlText w:val="o"/>
+      <w:lvlJc w:val="left"/>
+      <w:pPr>
+        <w:ind w:left="3600" w:hanging="360"/>
+      </w:pPr>
+      <w:rPr>
+        <w:rFonts w:ascii="Courier New" w:hAnsi="Courier New" w:cs="Courier New" w:hint="default"/>
+      </w:rPr>
+    </w:lvl>
+    <w:lvl w:ilvl="5" w:tplc="FFFFFFFF" w:tentative="1">
+      <w:start w:val="1"/>
+      <w:numFmt w:val="bullet"/>
+      <w:lvlText w:val=""/>
+      <w:lvlJc w:val="left"/>
+      <w:pPr>
+        <w:ind w:left="4320" w:hanging="360"/>
+      </w:pPr>
+      <w:rPr>
+        <w:rFonts w:ascii="Wingdings" w:hAnsi="Wingdings" w:hint="default"/>
+      </w:rPr>
+    </w:lvl>
+    <w:lvl w:ilvl="6" w:tplc="FFFFFFFF" w:tentative="1">
+      <w:start w:val="1"/>
+      <w:numFmt w:val="bullet"/>
+      <w:lvlText w:val=""/>
+      <w:lvlJc w:val="left"/>
+      <w:pPr>
+        <w:ind w:left="5040" w:hanging="360"/>
+      </w:pPr>
+      <w:rPr>
+        <w:rFonts w:ascii="Symbol" w:hAnsi="Symbol" w:hint="default"/>
+      </w:rPr>
+    </w:lvl>
+    <w:lvl w:ilvl="7" w:tplc="FFFFFFFF" w:tentative="1">
+      <w:start w:val="1"/>
+      <w:numFmt w:val="bullet"/>
+      <w:lvlText w:val="o"/>
+      <w:lvlJc w:val="left"/>
+      <w:pPr>
+        <w:ind w:left="5760" w:hanging="360"/>
+      </w:pPr>
+      <w:rPr>
+        <w:rFonts w:ascii="Courier New" w:hAnsi="Courier New" w:cs="Courier New" w:hint="default"/>
+      </w:rPr>
+    </w:lvl>
+    <w:lvl w:ilvl="8" w:tplc="FFFFFFFF" w:tentative="1">
+      <w:start w:val="1"/>
+      <w:numFmt w:val="bullet"/>
+      <w:lvlText w:val=""/>
+      <w:lvlJc w:val="left"/>
+      <w:pPr>
+        <w:ind w:left="6480" w:hanging="360"/>
+      </w:pPr>
+      <w:rPr>
+        <w:rFonts w:ascii="Wingdings" w:hAnsi="Wingdings" w:hint="default"/>
+      </w:rPr>
+    </w:lvl>
+  </w:abstractNum>
+  <w:abstractNum w:abstractNumId="15" w15:restartNumberingAfterBreak="0">
+    <w:nsid w:val="725A3F3A"/>
+    <w:multiLevelType w:val="hybridMultilevel"/>
+    <w:tmpl w:val="D3448810"/>
+    <w:lvl w:ilvl="0" w:tplc="FFFFFFFF">
+      <w:start w:val="1"/>
+      <w:numFmt w:val="bullet"/>
+      <w:lvlText w:val=""/>
+      <w:lvlJc w:val="left"/>
+      <w:pPr>
+        <w:ind w:left="360" w:hanging="360"/>
+      </w:pPr>
+      <w:rPr>
+        <w:rFonts w:ascii="Symbol" w:hAnsi="Symbol" w:hint="default"/>
+      </w:rPr>
+    </w:lvl>
+    <w:lvl w:ilvl="1" w:tplc="04090005">
+      <w:start w:val="1"/>
+      <w:numFmt w:val="bullet"/>
+      <w:lvlText w:val=""/>
+      <w:lvlJc w:val="left"/>
+      <w:pPr>
+        <w:ind w:left="1080" w:hanging="360"/>
+      </w:pPr>
+      <w:rPr>
+        <w:rFonts w:ascii="Wingdings" w:hAnsi="Wingdings" w:hint="default"/>
+      </w:rPr>
+    </w:lvl>
+    <w:lvl w:ilvl="2" w:tplc="FFFFFFFF" w:tentative="1">
+      <w:start w:val="1"/>
+      <w:numFmt w:val="bullet"/>
+      <w:lvlText w:val=""/>
+      <w:lvlJc w:val="left"/>
+      <w:pPr>
+        <w:ind w:left="1800" w:hanging="360"/>
+      </w:pPr>
+      <w:rPr>
+        <w:rFonts w:ascii="Wingdings" w:hAnsi="Wingdings" w:hint="default"/>
+      </w:rPr>
+    </w:lvl>
+    <w:lvl w:ilvl="3" w:tplc="FFFFFFFF" w:tentative="1">
+      <w:start w:val="1"/>
+      <w:numFmt w:val="bullet"/>
+      <w:lvlText w:val=""/>
+      <w:lvlJc w:val="left"/>
+      <w:pPr>
+        <w:ind w:left="2520" w:hanging="360"/>
+      </w:pPr>
+      <w:rPr>
+        <w:rFonts w:ascii="Symbol" w:hAnsi="Symbol" w:hint="default"/>
+      </w:rPr>
+    </w:lvl>
+    <w:lvl w:ilvl="4" w:tplc="FFFFFFFF" w:tentative="1">
+      <w:start w:val="1"/>
+      <w:numFmt w:val="bullet"/>
+      <w:lvlText w:val="o"/>
+      <w:lvlJc w:val="left"/>
+      <w:pPr>
+        <w:ind w:left="3240" w:hanging="360"/>
+      </w:pPr>
+      <w:rPr>
+        <w:rFonts w:ascii="Courier New" w:hAnsi="Courier New" w:cs="Courier New" w:hint="default"/>
+      </w:rPr>
+    </w:lvl>
+    <w:lvl w:ilvl="5" w:tplc="FFFFFFFF" w:tentative="1">
+      <w:start w:val="1"/>
+      <w:numFmt w:val="bullet"/>
+      <w:lvlText w:val=""/>
+      <w:lvlJc w:val="left"/>
+      <w:pPr>
+        <w:ind w:left="3960" w:hanging="360"/>
+      </w:pPr>
+      <w:rPr>
+        <w:rFonts w:ascii="Wingdings" w:hAnsi="Wingdings" w:hint="default"/>
+      </w:rPr>
+    </w:lvl>
+    <w:lvl w:ilvl="6" w:tplc="FFFFFFFF" w:tentative="1">
+      <w:start w:val="1"/>
+      <w:numFmt w:val="bullet"/>
+      <w:lvlText w:val=""/>
+      <w:lvlJc w:val="left"/>
+      <w:pPr>
+        <w:ind w:left="4680" w:hanging="360"/>
+      </w:pPr>
+      <w:rPr>
+        <w:rFonts w:ascii="Symbol" w:hAnsi="Symbol" w:hint="default"/>
+      </w:rPr>
+    </w:lvl>
+    <w:lvl w:ilvl="7" w:tplc="FFFFFFFF" w:tentative="1">
+      <w:start w:val="1"/>
+      <w:numFmt w:val="bullet"/>
+      <w:lvlText w:val="o"/>
+      <w:lvlJc w:val="left"/>
+      <w:pPr>
+        <w:ind w:left="5400" w:hanging="360"/>
+      </w:pPr>
+      <w:rPr>
+        <w:rFonts w:ascii="Courier New" w:hAnsi="Courier New" w:cs="Courier New" w:hint="default"/>
+      </w:rPr>
+    </w:lvl>
+    <w:lvl w:ilvl="8" w:tplc="FFFFFFFF" w:tentative="1">
+      <w:start w:val="1"/>
+      <w:numFmt w:val="bullet"/>
+      <w:lvlText w:val=""/>
+      <w:lvlJc w:val="left"/>
+      <w:pPr>
+        <w:ind w:left="6120" w:hanging="360"/>
+      </w:pPr>
+      <w:rPr>
+        <w:rFonts w:ascii="Wingdings" w:hAnsi="Wingdings" w:hint="default"/>
+      </w:rPr>
+    </w:lvl>
+  </w:abstractNum>
+  <w:abstractNum w:abstractNumId="16" w15:restartNumberingAfterBreak="0">
     <w:nsid w:val="783D14BD"/>
     <w:multiLevelType w:val="multilevel"/>
     <w:tmpl w:val="A23E8E40"/>
@@ -3134,7 +4088,7 @@
       </w:rPr>
     </w:lvl>
   </w:abstractNum>
-  <w:abstractNum w:abstractNumId="12" w15:restartNumberingAfterBreak="0">
+  <w:abstractNum w:abstractNumId="17" w15:restartNumberingAfterBreak="0">
     <w:nsid w:val="7CF50605"/>
     <w:multiLevelType w:val="multilevel"/>
     <w:tmpl w:val="36025B76"/>
@@ -3284,13 +4238,13 @@
     </w:lvl>
   </w:abstractNum>
   <w:num w:numId="1" w16cid:durableId="39332231">
-    <w:abstractNumId w:val="12"/>
+    <w:abstractNumId w:val="17"/>
     <w:lvlOverride w:ilvl="0">
       <w:startOverride w:val="1"/>
     </w:lvlOverride>
   </w:num>
   <w:num w:numId="2" w16cid:durableId="104816081">
-    <w:abstractNumId w:val="8"/>
+    <w:abstractNumId w:val="10"/>
     <w:lvlOverride w:ilvl="0">
       <w:startOverride w:val="1"/>
     </w:lvlOverride>
@@ -3314,19 +4268,19 @@
     </w:lvlOverride>
   </w:num>
   <w:num w:numId="6" w16cid:durableId="1999963424">
+    <w:abstractNumId w:val="11"/>
+    <w:lvlOverride w:ilvl="0">
+      <w:startOverride w:val="1"/>
+    </w:lvlOverride>
+  </w:num>
+  <w:num w:numId="7" w16cid:durableId="2121102872">
     <w:abstractNumId w:val="9"/>
     <w:lvlOverride w:ilvl="0">
       <w:startOverride w:val="1"/>
     </w:lvlOverride>
   </w:num>
-  <w:num w:numId="7" w16cid:durableId="2121102872">
-    <w:abstractNumId w:val="7"/>
-    <w:lvlOverride w:ilvl="0">
-      <w:startOverride w:val="1"/>
-    </w:lvlOverride>
-  </w:num>
   <w:num w:numId="8" w16cid:durableId="1469130147">
-    <w:abstractNumId w:val="7"/>
+    <w:abstractNumId w:val="9"/>
     <w:lvlOverride w:ilvl="0">
       <w:startOverride w:val="2"/>
     </w:lvlOverride>
@@ -3344,7 +4298,7 @@
     </w:lvlOverride>
   </w:num>
   <w:num w:numId="11" w16cid:durableId="466319326">
-    <w:abstractNumId w:val="6"/>
+    <w:abstractNumId w:val="8"/>
     <w:lvlOverride w:ilvl="0">
       <w:startOverride w:val="1"/>
     </w:lvlOverride>
@@ -3356,52 +4310,67 @@
     </w:lvlOverride>
   </w:num>
   <w:num w:numId="13" w16cid:durableId="1801729462">
+    <w:abstractNumId w:val="6"/>
+    <w:lvlOverride w:ilvl="0">
+      <w:startOverride w:val="1"/>
+    </w:lvlOverride>
+  </w:num>
+  <w:num w:numId="14" w16cid:durableId="1185442735">
+    <w:abstractNumId w:val="16"/>
+    <w:lvlOverride w:ilvl="0">
+      <w:startOverride w:val="1"/>
+    </w:lvlOverride>
+  </w:num>
+  <w:num w:numId="15" w16cid:durableId="1988510628">
     <w:abstractNumId w:val="4"/>
     <w:lvlOverride w:ilvl="0">
       <w:startOverride w:val="1"/>
     </w:lvlOverride>
   </w:num>
-  <w:num w:numId="14" w16cid:durableId="1185442735">
-    <w:abstractNumId w:val="11"/>
-    <w:lvlOverride w:ilvl="0">
-      <w:startOverride w:val="1"/>
-    </w:lvlOverride>
-  </w:num>
-  <w:num w:numId="15" w16cid:durableId="1988510628">
-    <w:abstractNumId w:val="3"/>
-    <w:lvlOverride w:ilvl="0">
-      <w:startOverride w:val="1"/>
-    </w:lvlOverride>
-  </w:num>
   <w:num w:numId="16" w16cid:durableId="33239364">
-    <w:abstractNumId w:val="5"/>
+    <w:abstractNumId w:val="7"/>
     <w:lvlOverride w:ilvl="0">
       <w:startOverride w:val="1"/>
     </w:lvlOverride>
   </w:num>
   <w:num w:numId="17" w16cid:durableId="1603495339">
-    <w:abstractNumId w:val="10"/>
+    <w:abstractNumId w:val="12"/>
     <w:lvlOverride w:ilvl="0">
       <w:startOverride w:val="1"/>
     </w:lvlOverride>
   </w:num>
   <w:num w:numId="18" w16cid:durableId="1740902368">
-    <w:abstractNumId w:val="10"/>
+    <w:abstractNumId w:val="12"/>
     <w:lvlOverride w:ilvl="0">
       <w:startOverride w:val="2"/>
     </w:lvlOverride>
   </w:num>
   <w:num w:numId="19" w16cid:durableId="1813252765">
-    <w:abstractNumId w:val="10"/>
+    <w:abstractNumId w:val="12"/>
     <w:lvlOverride w:ilvl="0">
       <w:startOverride w:val="3"/>
     </w:lvlOverride>
   </w:num>
   <w:num w:numId="20" w16cid:durableId="1115564842">
-    <w:abstractNumId w:val="10"/>
+    <w:abstractNumId w:val="12"/>
     <w:lvlOverride w:ilvl="0">
       <w:startOverride w:val="4"/>
     </w:lvlOverride>
+  </w:num>
+  <w:num w:numId="21" w16cid:durableId="1397225">
+    <w:abstractNumId w:val="3"/>
+  </w:num>
+  <w:num w:numId="22" w16cid:durableId="660041054">
+    <w:abstractNumId w:val="13"/>
+  </w:num>
+  <w:num w:numId="23" w16cid:durableId="1417049088">
+    <w:abstractNumId w:val="15"/>
+  </w:num>
+  <w:num w:numId="24" w16cid:durableId="763458701">
+    <w:abstractNumId w:val="5"/>
+  </w:num>
+  <w:num w:numId="25" w16cid:durableId="375081846">
+    <w:abstractNumId w:val="14"/>
   </w:num>
 </w:numbering>
 </file>

</xml_diff>